<commit_message>
Making changes and verifying errors
</commit_message>
<xml_diff>
--- a/Database/Resumo e Listagem de Requisitos.docx
+++ b/Database/Resumo e Listagem de Requisitos.docx
@@ -378,14 +378,46 @@
         <w:t xml:space="preserve">O software "Ultra Space Fight" é um jogo de nave espacial inspirado nos jogos antigos e clássicos de arcade, como o "Space Invaders". A proposta central é desafiar o jogador a pilotar uma nave no espaço e eliminar hordas de alienígenas que a perseguem. O controle da nave é intuitivo, permitindo movimento e tiro em quatro dimensões, além de rotações, proporcionando uma experiência de combate dinâmica e imersiva. O jogo oferece uma variedade de naves, cada uma com características únicas de velocidade, poder de fogo e resistência, permitindo ao jogador escolher a que melhor se adapta ao seu estilo de jogo. Os inimigos, por sua vez, são igualmente diversificados, apresentando diferentes tipos de alienígenas com atributos variados de vida, velocidade e ataque. Eles se movem estrategicamente em direção à nave do jogador, podendo aparecer em qualquer uma das quatro extremidades da tela: cima, baixo, esquerda e direita. Além dos inimigos comuns, o jogo apresenta um desafio adicional: o "Chefe" (Boss). Essa entidade possui características especiais e pode surgir sozinha ou acompanhada de outros alienígenas. A fase só é concluída quando a nave do jogador é destruída, adicionando um elemento de sobrevivência constante. A pontuação do jogador, o Score, começa em zero e aumenta a cada inimigo ou Chefe derrotado. Ao final de cada partida, o score final é somado a um Score acumulado do jogador, que serve para desbloquear novos tipos de naves ao atingir valores específicos. Adicionalmente, derrotar alienígenas e chefes concede uma moeda virtual, que pode ser usada após a partida para aprimorar os atributos da nave, como o poder de fogo ou a velocidade. O jogo também possui recursos extras para aumentar o engajamento. Um sistema de Ranking exibe os dez melhores jogadores com base nos scores acumulados e nos maiores scores obtidos em uma única partida. Há ainda um sistema de Conquistas, que recompensa o jogador com moedas e scores extras por realizar ações específicas. Para que os jogadores possam registrar seu progresso, é necessário criar uma conta com informações de identificação. Em termos de tecnologia, o projeto será desenvolvido usando Javascript, HTML e CSS para a interface de usuário. No servidor, será utilizado Java, com a API Spring para conectar as duas partes do código. O banco de dados será gerenciado pelo MySQL, e a conexão será feita através do </w:t>
       </w:r>
       <w:r>
-        <w:rPr>
-          <w:i/>
-          <w:iCs/>
-        </w:rPr>
         <w:t>Java Data-base Connection</w:t>
       </w:r>
       <w:r>
-        <w:t xml:space="preserve"> (JDBC). O banco de dados será hospedado em um servidor para que qualquer servidor local possa acessá-lo. Escolhemos esse tema como projeto por causa da nossa admiração pelos jogos de arcade clássicos, que jogamos desde a infância. Ao reviver a essência de jogos como "Space Invaders", nosso objetivo é não apenas criar um produto divertido, mas também uma experiência nostálgica para todos os tipos de jogadores. Buscamos um projeto que o seu desenvolvimento seja desafiador, para aprimorar nossos conhecimentos, práticas e experiências nas tecnologias descritas.</w:t>
+        <w:t xml:space="preserve"> (JDBC). O banco de dados </w:t>
+      </w:r>
+      <w:r>
+        <w:t xml:space="preserve">e o Backend </w:t>
+      </w:r>
+      <w:r>
+        <w:t>ser</w:t>
+      </w:r>
+      <w:r>
+        <w:t>ão</w:t>
+      </w:r>
+      <w:r>
+        <w:t xml:space="preserve"> hospedado</w:t>
+      </w:r>
+      <w:r>
+        <w:t>s</w:t>
+      </w:r>
+      <w:r>
+        <w:t xml:space="preserve"> em servidor</w:t>
+      </w:r>
+      <w:r>
+        <w:t>es</w:t>
+      </w:r>
+      <w:r>
+        <w:t xml:space="preserve"> para que qualquer servidor local possa acessá-lo. Escolhemos esse tema como projeto por causa da nossa admiração pelos jogos de arcade clássicos, que jogamos desde a infância. Ao reviver a essência de jogos como "Space Invaders", nosso objetivo é não apenas criar um </w:t>
+      </w:r>
+      <w:r>
+        <w:t>jogo</w:t>
+      </w:r>
+      <w:r>
+        <w:t xml:space="preserve"> divertido, mas também uma experiência nostálgica para todos os tipos de jogadores. </w:t>
+      </w:r>
+      <w:r>
+        <w:t>Também b</w:t>
+      </w:r>
+      <w:r>
+        <w:t>uscamos um projeto que o seu desenvolvimento seja desafiador, para aprimorar nossos conhecimentos, práticas e experiências nas tecnologias descritas.</w:t>
       </w:r>
     </w:p>
     <w:p>
@@ -528,7 +560,13 @@
         <w:t>Descrição Detalhada:</w:t>
       </w:r>
       <w:r>
-        <w:t xml:space="preserve"> O sistema deve permitir que um novo usuário crie uma conta fornecendo um nome de usuário único e uma senha. O sistema deve validar a unicidade do nome de usuário e a complexidade da senha.</w:t>
+        <w:t xml:space="preserve"> O sistema deve permitir que um novo usuário crie uma conta fornecendo um nome de usuário único</w:t>
+      </w:r>
+      <w:r>
+        <w:t>, E-Mail único e</w:t>
+      </w:r>
+      <w:r>
+        <w:t xml:space="preserve"> uma senha. O sistema deve validar a unicidade do nome de usuário e a complexidade da senha.</w:t>
       </w:r>
     </w:p>
     <w:p>
@@ -606,7 +644,7 @@
         <w:jc w:val="both"/>
       </w:pPr>
       <w:r>
-        <w:t>A senha deve ter no mínimo 8 caracteres e incluir uma combinação de letras, números e caracteres especiais.</w:t>
+        <w:t>O E-Mail deve ser exclusivo.</w:t>
       </w:r>
     </w:p>
     <w:p>
@@ -618,7 +656,16 @@
         <w:jc w:val="both"/>
       </w:pPr>
       <w:r>
-        <w:t>O sistema deve alertar o usuário se o nome de usuário já estiver em uso ou se a senha é inválida.</w:t>
+        <w:t>O sistema deve alertar o usuário se o nome de usuário</w:t>
+      </w:r>
+      <w:r>
+        <w:t xml:space="preserve"> ou o E-Mail</w:t>
+      </w:r>
+      <w:r>
+        <w:t xml:space="preserve"> já estiver em uso</w:t>
+      </w:r>
+      <w:r>
+        <w:t>.</w:t>
       </w:r>
     </w:p>
     <w:p>
@@ -662,7 +709,13 @@
         <w:t>Descrição Detalhada:</w:t>
       </w:r>
       <w:r>
-        <w:t xml:space="preserve"> O sistema deve autenticar um usuário existente com base em seu nome de usuário e senha. O acesso será concedido se corresponderem a uma conta registrada.</w:t>
+        <w:t xml:space="preserve"> O sistema deve autenticar um usuário existente com base em seu </w:t>
+      </w:r>
+      <w:r>
+        <w:t>E-Mail</w:t>
+      </w:r>
+      <w:r>
+        <w:t xml:space="preserve"> e senha. O acesso será concedido se corresponderem a uma conta registrada.</w:t>
       </w:r>
     </w:p>
     <w:p>
@@ -1140,7 +1193,13 @@
         <w:t>Descrição Detalhada:</w:t>
       </w:r>
       <w:r>
-        <w:t xml:space="preserve"> O usuário pode alterar seu nome de usuário e sua senha. As mesmas regras de validação aplicadas no cadastro se aplicam aqui.</w:t>
+        <w:t xml:space="preserve"> O usuário pode alterar seu nome de usuário</w:t>
+      </w:r>
+      <w:r>
+        <w:t>, seu E-Mail e</w:t>
+      </w:r>
+      <w:r>
+        <w:t xml:space="preserve"> sua senha. As mesmas regras de validação aplicadas no cadastro se aplicam aqui.</w:t>
       </w:r>
     </w:p>
     <w:p>
@@ -1237,7 +1296,7 @@
         <w:jc w:val="both"/>
       </w:pPr>
       <w:r>
-        <w:t>A senha deve ter no mínimo 8 caracteres e incluir uma combinação de letras, números e caracteres especiais.</w:t>
+        <w:t>O E-Mail deve ser exclusivo.</w:t>
       </w:r>
     </w:p>
     <w:p>
@@ -1514,6 +1573,7 @@
           <w:sz w:val="32"/>
           <w:szCs w:val="32"/>
         </w:rPr>
+        <w:lastRenderedPageBreak/>
         <w:t>TELA DOS RANKINGS</w:t>
       </w:r>
     </w:p>
@@ -2065,6 +2125,7 @@
           <w:sz w:val="28"/>
           <w:szCs w:val="28"/>
         </w:rPr>
+        <w:lastRenderedPageBreak/>
         <w:t>RF12: Aprimoramento de Atributos da Nave</w:t>
       </w:r>
     </w:p>
@@ -2645,6 +2706,7 @@
           <w:sz w:val="28"/>
           <w:szCs w:val="28"/>
         </w:rPr>
+        <w:lastRenderedPageBreak/>
         <w:t>RF16: Pausar e Sair da Partida</w:t>
       </w:r>
     </w:p>
@@ -3087,6 +3149,11 @@
       <w:r>
         <w:t>;</w:t>
       </w:r>
+    </w:p>
+    <w:p>
+      <w:pPr>
+        <w:jc w:val="both"/>
+      </w:pPr>
     </w:p>
     <w:p>
       <w:pPr>

</xml_diff>

<commit_message>
Altering some concepts on Database
</commit_message>
<xml_diff>
--- a/Database/Resumo e Listagem de Requisitos.docx
+++ b/Database/Resumo e Listagem de Requisitos.docx
@@ -2818,877 +2818,6 @@
       <w:pPr>
         <w:jc w:val="both"/>
       </w:pPr>
-    </w:p>
-    <w:p>
-      <w:pPr>
-        <w:jc w:val="both"/>
-      </w:pPr>
-    </w:p>
-    <w:p>
-      <w:pPr>
-        <w:jc w:val="center"/>
-        <w:rPr>
-          <w:b/>
-          <w:bCs/>
-          <w:sz w:val="40"/>
-          <w:szCs w:val="40"/>
-        </w:rPr>
-      </w:pPr>
-      <w:r>
-        <w:rPr>
-          <w:b/>
-          <w:bCs/>
-          <w:sz w:val="40"/>
-          <w:szCs w:val="40"/>
-        </w:rPr>
-        <w:t>ALIENÍGENAS</w:t>
-      </w:r>
-    </w:p>
-    <w:p>
-      <w:pPr>
-        <w:jc w:val="center"/>
-        <w:rPr>
-          <w:b/>
-          <w:bCs/>
-          <w:sz w:val="40"/>
-          <w:szCs w:val="40"/>
-        </w:rPr>
-      </w:pPr>
-    </w:p>
-    <w:p>
-      <w:pPr>
-        <w:jc w:val="both"/>
-        <w:rPr>
-          <w:b/>
-          <w:bCs/>
-        </w:rPr>
-      </w:pPr>
-      <w:r>
-        <w:rPr>
-          <w:b/>
-          <w:bCs/>
-        </w:rPr>
-        <w:t xml:space="preserve">BATEDOR: </w:t>
-      </w:r>
-      <w:r>
-        <w:t>Alienígena de curta distância que chega próximo da nave e começa a bater nela.</w:t>
-      </w:r>
-    </w:p>
-    <w:p>
-      <w:pPr>
-        <w:jc w:val="both"/>
-      </w:pPr>
-    </w:p>
-    <w:p>
-      <w:pPr>
-        <w:jc w:val="both"/>
-        <w:rPr>
-          <w:b/>
-          <w:bCs/>
-        </w:rPr>
-      </w:pPr>
-      <w:r>
-        <w:rPr>
-          <w:b/>
-          <w:bCs/>
-        </w:rPr>
-        <w:t xml:space="preserve">SOLDADO: </w:t>
-      </w:r>
-      <w:r>
-        <w:t>Alienígena de longa distância que atira na nave.</w:t>
-      </w:r>
-    </w:p>
-    <w:p>
-      <w:pPr>
-        <w:jc w:val="both"/>
-      </w:pPr>
-    </w:p>
-    <w:p>
-      <w:pPr>
-        <w:jc w:val="both"/>
-        <w:rPr>
-          <w:b/>
-          <w:bCs/>
-        </w:rPr>
-      </w:pPr>
-      <w:r>
-        <w:rPr>
-          <w:b/>
-          <w:bCs/>
-        </w:rPr>
-        <w:t xml:space="preserve">TANQUE: </w:t>
-      </w:r>
-      <w:r>
-        <w:t>Alienígena de curta distância que chega próximo da nave e também começa a bater. Apesar de sua velocidade e força reduzida, possui uma vida maior que o normal.</w:t>
-      </w:r>
-    </w:p>
-    <w:p>
-      <w:pPr>
-        <w:jc w:val="both"/>
-      </w:pPr>
-    </w:p>
-    <w:p>
-      <w:pPr>
-        <w:jc w:val="both"/>
-        <w:rPr>
-          <w:b/>
-          <w:bCs/>
-        </w:rPr>
-      </w:pPr>
-      <w:r>
-        <w:rPr>
-          <w:b/>
-          <w:bCs/>
-        </w:rPr>
-        <w:t xml:space="preserve">ELITE: </w:t>
-      </w:r>
-      <w:r>
-        <w:t>Alienígena de curta e longa distância com muita vida, força e velocidade. Ele bate na nave assim como atira nela.</w:t>
-      </w:r>
-    </w:p>
-    <w:p>
-      <w:pPr>
-        <w:jc w:val="both"/>
-      </w:pPr>
-    </w:p>
-    <w:p>
-      <w:pPr>
-        <w:jc w:val="center"/>
-        <w:rPr>
-          <w:b/>
-          <w:bCs/>
-          <w:sz w:val="40"/>
-          <w:szCs w:val="40"/>
-        </w:rPr>
-      </w:pPr>
-      <w:r>
-        <w:rPr>
-          <w:b/>
-          <w:bCs/>
-          <w:sz w:val="40"/>
-          <w:szCs w:val="40"/>
-        </w:rPr>
-        <w:t>CHEFES</w:t>
-      </w:r>
-    </w:p>
-    <w:p>
-      <w:pPr>
-        <w:jc w:val="center"/>
-        <w:rPr>
-          <w:b/>
-          <w:bCs/>
-          <w:sz w:val="40"/>
-          <w:szCs w:val="40"/>
-        </w:rPr>
-      </w:pPr>
-    </w:p>
-    <w:p>
-      <w:pPr>
-        <w:jc w:val="both"/>
-        <w:rPr>
-          <w:b/>
-          <w:bCs/>
-        </w:rPr>
-      </w:pPr>
-      <w:r>
-        <w:rPr>
-          <w:b/>
-          <w:bCs/>
-        </w:rPr>
-        <w:t xml:space="preserve">CRUZADOR DE BATALHA: </w:t>
-      </w:r>
-      <w:r>
-        <w:t>Alienígena chefe de longa distância. Ele aparece sozinho e possui muita velocidade e vida.</w:t>
-      </w:r>
-    </w:p>
-    <w:p>
-      <w:pPr>
-        <w:jc w:val="both"/>
-      </w:pPr>
-    </w:p>
-    <w:p>
-      <w:pPr>
-        <w:jc w:val="both"/>
-        <w:rPr>
-          <w:b/>
-          <w:bCs/>
-        </w:rPr>
-      </w:pPr>
-      <w:r>
-        <w:rPr>
-          <w:b/>
-          <w:bCs/>
-        </w:rPr>
-        <w:t xml:space="preserve">PORTA AVIÃO: </w:t>
-      </w:r>
-      <w:r>
-        <w:t>Máquina que possui vida média e joga vários alienígenas. São eles o Batedor, Soldado e Tanque, cada um vindo de três entradas diferentes da máquina.</w:t>
-      </w:r>
-    </w:p>
-    <w:p>
-      <w:pPr>
-        <w:jc w:val="both"/>
-        <w:rPr>
-          <w:sz w:val="28"/>
-          <w:szCs w:val="28"/>
-        </w:rPr>
-      </w:pPr>
-    </w:p>
-    <w:p>
-      <w:pPr>
-        <w:jc w:val="center"/>
-        <w:rPr>
-          <w:b/>
-          <w:bCs/>
-          <w:sz w:val="40"/>
-          <w:szCs w:val="40"/>
-        </w:rPr>
-      </w:pPr>
-      <w:r>
-        <w:rPr>
-          <w:b/>
-          <w:bCs/>
-          <w:sz w:val="40"/>
-          <w:szCs w:val="40"/>
-        </w:rPr>
-        <w:t>CONQUISTAS</w:t>
-      </w:r>
-    </w:p>
-    <w:p>
-      <w:pPr>
-        <w:jc w:val="center"/>
-        <w:rPr>
-          <w:b/>
-          <w:bCs/>
-          <w:sz w:val="40"/>
-          <w:szCs w:val="40"/>
-        </w:rPr>
-      </w:pPr>
-    </w:p>
-    <w:p>
-      <w:pPr>
-        <w:jc w:val="both"/>
-        <w:rPr>
-          <w:b/>
-          <w:bCs/>
-        </w:rPr>
-      </w:pPr>
-      <w:r>
-        <w:rPr>
-          <w:b/>
-          <w:bCs/>
-        </w:rPr>
-        <w:t xml:space="preserve">1° - </w:t>
-      </w:r>
-      <w:r>
-        <w:t>Atingir uma quantidade específica de Score;</w:t>
-      </w:r>
-    </w:p>
-    <w:p>
-      <w:pPr>
-        <w:jc w:val="both"/>
-        <w:rPr>
-          <w:b/>
-          <w:bCs/>
-        </w:rPr>
-      </w:pPr>
-      <w:r>
-        <w:rPr>
-          <w:b/>
-          <w:bCs/>
-        </w:rPr>
-        <w:t xml:space="preserve">BRONZE: </w:t>
-      </w:r>
-      <w:r>
-        <w:t>1000 Pontos</w:t>
-      </w:r>
-      <w:r>
-        <w:t>;</w:t>
-      </w:r>
-    </w:p>
-    <w:p>
-      <w:pPr>
-        <w:jc w:val="both"/>
-        <w:rPr>
-          <w:b/>
-          <w:bCs/>
-        </w:rPr>
-      </w:pPr>
-      <w:r>
-        <w:rPr>
-          <w:b/>
-          <w:bCs/>
-        </w:rPr>
-        <w:t xml:space="preserve">PRATA: </w:t>
-      </w:r>
-      <w:r>
-        <w:t>10000 Pontos</w:t>
-      </w:r>
-      <w:r>
-        <w:t>;</w:t>
-      </w:r>
-    </w:p>
-    <w:p>
-      <w:pPr>
-        <w:jc w:val="both"/>
-        <w:rPr>
-          <w:b/>
-          <w:bCs/>
-        </w:rPr>
-      </w:pPr>
-      <w:r>
-        <w:rPr>
-          <w:b/>
-          <w:bCs/>
-        </w:rPr>
-        <w:t xml:space="preserve">OURO: </w:t>
-      </w:r>
-      <w:r>
-        <w:t>1000000 Pontos</w:t>
-      </w:r>
-      <w:r>
-        <w:t>;</w:t>
-      </w:r>
-    </w:p>
-    <w:p>
-      <w:pPr>
-        <w:jc w:val="both"/>
-      </w:pPr>
-    </w:p>
-    <w:p>
-      <w:pPr>
-        <w:jc w:val="both"/>
-      </w:pPr>
-    </w:p>
-    <w:p>
-      <w:pPr>
-        <w:jc w:val="both"/>
-      </w:pPr>
-    </w:p>
-    <w:p>
-      <w:pPr>
-        <w:jc w:val="both"/>
-      </w:pPr>
-    </w:p>
-    <w:p>
-      <w:pPr>
-        <w:jc w:val="both"/>
-      </w:pPr>
-    </w:p>
-    <w:p>
-      <w:pPr>
-        <w:jc w:val="both"/>
-      </w:pPr>
-    </w:p>
-    <w:p>
-      <w:pPr>
-        <w:jc w:val="both"/>
-        <w:rPr>
-          <w:b/>
-          <w:bCs/>
-        </w:rPr>
-      </w:pPr>
-      <w:r>
-        <w:rPr>
-          <w:b/>
-          <w:bCs/>
-        </w:rPr>
-        <w:lastRenderedPageBreak/>
-        <w:t xml:space="preserve">2° - </w:t>
-      </w:r>
-      <w:r>
-        <w:t>Quantidade total de inimigos derrotados;</w:t>
-      </w:r>
-    </w:p>
-    <w:p>
-      <w:pPr>
-        <w:jc w:val="both"/>
-        <w:rPr>
-          <w:b/>
-          <w:bCs/>
-        </w:rPr>
-      </w:pPr>
-      <w:r>
-        <w:rPr>
-          <w:b/>
-          <w:bCs/>
-        </w:rPr>
-        <w:t xml:space="preserve">BRONZE: </w:t>
-      </w:r>
-      <w:r>
-        <w:t>1000 Inimigos</w:t>
-      </w:r>
-      <w:r>
-        <w:t>;</w:t>
-      </w:r>
-    </w:p>
-    <w:p>
-      <w:pPr>
-        <w:jc w:val="both"/>
-        <w:rPr>
-          <w:b/>
-          <w:bCs/>
-        </w:rPr>
-      </w:pPr>
-      <w:r>
-        <w:rPr>
-          <w:b/>
-          <w:bCs/>
-        </w:rPr>
-        <w:t xml:space="preserve">PRATA: </w:t>
-      </w:r>
-      <w:r>
-        <w:t>10000 Inimigos</w:t>
-      </w:r>
-      <w:r>
-        <w:t>;</w:t>
-      </w:r>
-    </w:p>
-    <w:p>
-      <w:pPr>
-        <w:jc w:val="both"/>
-        <w:rPr>
-          <w:b/>
-          <w:bCs/>
-        </w:rPr>
-      </w:pPr>
-      <w:r>
-        <w:rPr>
-          <w:b/>
-          <w:bCs/>
-        </w:rPr>
-        <w:t>OURO:</w:t>
-      </w:r>
-      <w:r>
-        <w:t xml:space="preserve"> 1000000 Inimigos</w:t>
-      </w:r>
-      <w:r>
-        <w:t>;</w:t>
-      </w:r>
-    </w:p>
-    <w:p>
-      <w:pPr>
-        <w:jc w:val="both"/>
-      </w:pPr>
-    </w:p>
-    <w:p>
-      <w:pPr>
-        <w:jc w:val="both"/>
-        <w:rPr>
-          <w:b/>
-          <w:bCs/>
-        </w:rPr>
-      </w:pPr>
-      <w:r>
-        <w:rPr>
-          <w:b/>
-          <w:bCs/>
-        </w:rPr>
-        <w:t xml:space="preserve">3° - </w:t>
-      </w:r>
-      <w:r>
-        <w:t>Quantidade de chefes derrotados;</w:t>
-      </w:r>
-    </w:p>
-    <w:p>
-      <w:pPr>
-        <w:jc w:val="both"/>
-        <w:rPr>
-          <w:b/>
-          <w:bCs/>
-        </w:rPr>
-      </w:pPr>
-      <w:r>
-        <w:rPr>
-          <w:b/>
-          <w:bCs/>
-        </w:rPr>
-        <w:t xml:space="preserve">BRONZE: </w:t>
-      </w:r>
-      <w:r>
-        <w:t>10 chefes</w:t>
-      </w:r>
-      <w:r>
-        <w:t>;</w:t>
-      </w:r>
-    </w:p>
-    <w:p>
-      <w:pPr>
-        <w:jc w:val="both"/>
-        <w:rPr>
-          <w:b/>
-          <w:bCs/>
-        </w:rPr>
-      </w:pPr>
-      <w:r>
-        <w:rPr>
-          <w:b/>
-          <w:bCs/>
-        </w:rPr>
-        <w:t xml:space="preserve">PRATA: </w:t>
-      </w:r>
-      <w:r>
-        <w:t>50 chefes</w:t>
-      </w:r>
-      <w:r>
-        <w:t>;</w:t>
-      </w:r>
-    </w:p>
-    <w:p>
-      <w:pPr>
-        <w:jc w:val="both"/>
-        <w:rPr>
-          <w:b/>
-          <w:bCs/>
-        </w:rPr>
-      </w:pPr>
-      <w:r>
-        <w:rPr>
-          <w:b/>
-          <w:bCs/>
-        </w:rPr>
-        <w:t>OURO</w:t>
-      </w:r>
-      <w:r>
-        <w:t>: 100 chefes</w:t>
-      </w:r>
-      <w:r>
-        <w:t>;</w:t>
-      </w:r>
-    </w:p>
-    <w:p>
-      <w:pPr>
-        <w:jc w:val="both"/>
-      </w:pPr>
-    </w:p>
-    <w:p>
-      <w:pPr>
-        <w:jc w:val="both"/>
-        <w:rPr>
-          <w:b/>
-          <w:bCs/>
-        </w:rPr>
-      </w:pPr>
-      <w:r>
-        <w:rPr>
-          <w:b/>
-          <w:bCs/>
-        </w:rPr>
-        <w:t xml:space="preserve">4° - </w:t>
-      </w:r>
-      <w:r>
-        <w:t xml:space="preserve">Quantidade de alienígenas </w:t>
-      </w:r>
-      <w:r>
-        <w:t>elites derrotadas</w:t>
-      </w:r>
-      <w:r>
-        <w:t>;</w:t>
-      </w:r>
-    </w:p>
-    <w:p>
-      <w:pPr>
-        <w:jc w:val="both"/>
-        <w:rPr>
-          <w:b/>
-          <w:bCs/>
-        </w:rPr>
-      </w:pPr>
-      <w:r>
-        <w:rPr>
-          <w:b/>
-          <w:bCs/>
-        </w:rPr>
-        <w:t xml:space="preserve">BRONZE: </w:t>
-      </w:r>
-      <w:r>
-        <w:t>50 elites</w:t>
-      </w:r>
-      <w:r>
-        <w:t>;</w:t>
-      </w:r>
-    </w:p>
-    <w:p>
-      <w:pPr>
-        <w:jc w:val="both"/>
-        <w:rPr>
-          <w:b/>
-          <w:bCs/>
-        </w:rPr>
-      </w:pPr>
-      <w:r>
-        <w:rPr>
-          <w:b/>
-          <w:bCs/>
-        </w:rPr>
-        <w:t xml:space="preserve">PRATA: </w:t>
-      </w:r>
-      <w:r>
-        <w:t>100 elites</w:t>
-      </w:r>
-      <w:r>
-        <w:t>;</w:t>
-      </w:r>
-    </w:p>
-    <w:p>
-      <w:pPr>
-        <w:jc w:val="both"/>
-        <w:rPr>
-          <w:b/>
-          <w:bCs/>
-        </w:rPr>
-      </w:pPr>
-      <w:r>
-        <w:rPr>
-          <w:b/>
-          <w:bCs/>
-        </w:rPr>
-        <w:t xml:space="preserve">OURO: </w:t>
-      </w:r>
-      <w:r>
-        <w:t>200 elites</w:t>
-      </w:r>
-      <w:r>
-        <w:t>;</w:t>
-      </w:r>
-    </w:p>
-    <w:p>
-      <w:pPr>
-        <w:jc w:val="both"/>
-      </w:pPr>
-    </w:p>
-    <w:p>
-      <w:pPr>
-        <w:jc w:val="both"/>
-        <w:rPr>
-          <w:b/>
-          <w:bCs/>
-        </w:rPr>
-      </w:pPr>
-      <w:r>
-        <w:rPr>
-          <w:b/>
-          <w:bCs/>
-        </w:rPr>
-        <w:t xml:space="preserve">5° - </w:t>
-      </w:r>
-      <w:r>
-        <w:t>Quantidade de Score adquirido em uma única partida;</w:t>
-      </w:r>
-    </w:p>
-    <w:p>
-      <w:pPr>
-        <w:jc w:val="both"/>
-        <w:rPr>
-          <w:b/>
-          <w:bCs/>
-        </w:rPr>
-      </w:pPr>
-      <w:r>
-        <w:rPr>
-          <w:b/>
-          <w:bCs/>
-        </w:rPr>
-        <w:t xml:space="preserve">BRONZE: </w:t>
-      </w:r>
-      <w:r>
-        <w:t>50 scores;</w:t>
-      </w:r>
-    </w:p>
-    <w:p>
-      <w:pPr>
-        <w:jc w:val="both"/>
-        <w:rPr>
-          <w:b/>
-          <w:bCs/>
-        </w:rPr>
-      </w:pPr>
-      <w:r>
-        <w:rPr>
-          <w:b/>
-          <w:bCs/>
-        </w:rPr>
-        <w:t xml:space="preserve">PRATA: </w:t>
-      </w:r>
-      <w:r>
-        <w:t>100 score</w:t>
-      </w:r>
-      <w:r>
-        <w:t>s;</w:t>
-      </w:r>
-    </w:p>
-    <w:p>
-      <w:pPr>
-        <w:jc w:val="both"/>
-        <w:rPr>
-          <w:b/>
-          <w:bCs/>
-        </w:rPr>
-      </w:pPr>
-      <w:r>
-        <w:rPr>
-          <w:b/>
-          <w:bCs/>
-        </w:rPr>
-        <w:t>OURO:</w:t>
-      </w:r>
-      <w:r>
-        <w:t xml:space="preserve"> 500 score</w:t>
-      </w:r>
-      <w:r>
-        <w:t>s;</w:t>
-      </w:r>
-      <w:r>
-        <w:t xml:space="preserve">  </w:t>
-      </w:r>
-    </w:p>
-    <w:p>
-      <w:pPr>
-        <w:jc w:val="both"/>
-      </w:pPr>
-    </w:p>
-    <w:p>
-      <w:pPr>
-        <w:jc w:val="center"/>
-        <w:rPr>
-          <w:b/>
-          <w:bCs/>
-          <w:sz w:val="40"/>
-          <w:szCs w:val="40"/>
-        </w:rPr>
-      </w:pPr>
-      <w:r>
-        <w:rPr>
-          <w:b/>
-          <w:bCs/>
-          <w:sz w:val="40"/>
-          <w:szCs w:val="40"/>
-        </w:rPr>
-        <w:t>NAVES</w:t>
-      </w:r>
-    </w:p>
-    <w:p>
-      <w:pPr>
-        <w:jc w:val="center"/>
-        <w:rPr>
-          <w:b/>
-          <w:bCs/>
-          <w:sz w:val="40"/>
-          <w:szCs w:val="40"/>
-        </w:rPr>
-      </w:pPr>
-    </w:p>
-    <w:p>
-      <w:pPr>
-        <w:rPr>
-          <w:b/>
-          <w:bCs/>
-        </w:rPr>
-      </w:pPr>
-      <w:r>
-        <w:rPr>
-          <w:b/>
-          <w:bCs/>
-        </w:rPr>
-        <w:t xml:space="preserve">PADRÃO: </w:t>
-      </w:r>
-      <w:r>
-        <w:t>Nave comum com velocidade, força e resistência mediana, além de um tiro por vez</w:t>
-      </w:r>
-      <w:r>
-        <w:t>.</w:t>
-      </w:r>
-    </w:p>
-    <w:p/>
-    <w:p>
-      <w:pPr>
-        <w:rPr>
-          <w:b/>
-          <w:bCs/>
-        </w:rPr>
-      </w:pPr>
-      <w:r>
-        <w:rPr>
-          <w:b/>
-          <w:bCs/>
-        </w:rPr>
-        <w:t xml:space="preserve">SPEEDSHIP: </w:t>
-      </w:r>
-      <w:r>
-        <w:t>Nave especializada para ter uma velocidade maior que o comum. Como consequência, haverá resistência abaixo da média e uma força padrão. Ela também é configurada para ter dois tiros</w:t>
-      </w:r>
-      <w:r>
-        <w:t>.</w:t>
-      </w:r>
-    </w:p>
-    <w:p/>
-    <w:p>
-      <w:pPr>
-        <w:rPr>
-          <w:b/>
-          <w:bCs/>
-        </w:rPr>
-      </w:pPr>
-      <w:r>
-        <w:rPr>
-          <w:b/>
-          <w:bCs/>
-        </w:rPr>
-        <w:t xml:space="preserve">DESTROYER: </w:t>
-      </w:r>
-      <w:r>
-        <w:t>Nave especializada para força acima da média. Apesar da velocidade padrão e resistência menor, possui três tiros especiais sendo um que vai no meio e outros nas diagonais.</w:t>
-      </w:r>
-    </w:p>
-    <w:p/>
-    <w:p>
-      <w:pPr>
-        <w:rPr>
-          <w:b/>
-          <w:bCs/>
-        </w:rPr>
-      </w:pPr>
-      <w:r>
-        <w:rPr>
-          <w:b/>
-          <w:bCs/>
-        </w:rPr>
-        <w:t xml:space="preserve">CARGUEIRO: </w:t>
-      </w:r>
-      <w:r>
-        <w:t xml:space="preserve">Nave especializada em </w:t>
-      </w:r>
-      <w:r>
-        <w:t>uma resistência</w:t>
-      </w:r>
-      <w:r>
-        <w:t xml:space="preserve"> acima da média. Possuirá uma velocidade menor e força padrão e um único tiro, que quando atingido explode, causando </w:t>
-      </w:r>
-      <w:r>
-        <w:t>danos</w:t>
-      </w:r>
-      <w:r>
-        <w:t xml:space="preserve"> em área.</w:t>
-      </w:r>
-    </w:p>
-    <w:p/>
-    <w:p>
-      <w:pPr>
-        <w:rPr>
-          <w:b/>
-          <w:bCs/>
-        </w:rPr>
-      </w:pPr>
-      <w:r>
-        <w:rPr>
-          <w:b/>
-          <w:bCs/>
-        </w:rPr>
-        <w:t>ELITE:</w:t>
-      </w:r>
-      <w:r>
-        <w:t xml:space="preserve"> Nave especial, com velocidade, força e resistência acima da média. Além disso, possui os três tiros do Destroyer com o efeito explosivo do Cargueiro. </w:t>
-      </w:r>
     </w:p>
     <w:p>
       <w:pPr>

</xml_diff>